<commit_message>
updated facade letter template for word
</commit_message>
<xml_diff>
--- a/survey/documents/FFL/Template/Facade_letter_SK_NL.docx
+++ b/survey/documents/FFL/Template/Facade_letter_SK_NL.docx
@@ -47,36 +47,27 @@
             </w:pPr>
             <w:r>
               <w:rPr>
-                <w:color w:val="FFFFFF" w:themeColor="background1"/>
                 <w:szCs w:val="20"/>
-                <w:lang w:eastAsia="en-GB"/>
               </w:rPr>
               <w:t>Datum:</w:t>
             </w:r>
             <w:r>
               <w:rPr>
-                <w:b w:val="0"/>
-                <w:color w:val="FFFFFF" w:themeColor="background1"/>
                 <w:szCs w:val="20"/>
-                <w:lang w:eastAsia="en-GB"/>
               </w:rPr>
-              <w:tab/>
-              <w:t xml:space="preserve">  </w:t>
+              <w:t xml:space="preserve">                            </w:t>
             </w:r>
             <w:r>
               <w:rPr>
                 <w:color w:val="008CB2" w:themeColor="background2" w:themeShade="BF"/>
                 <w:szCs w:val="20"/>
-                <w:lang w:eastAsia="en-GB"/>
               </w:rPr>
               <w:t>&lt;Vandaag&gt;</w:t>
             </w:r>
             <w:r>
               <w:rPr>
                 <w:b w:val="0"/>
-                <w:color w:val="FFFFFF" w:themeColor="background1"/>
                 <w:szCs w:val="20"/>
-                <w:lang w:eastAsia="en-GB"/>
               </w:rPr>
               <w:tab/>
             </w:r>
@@ -95,20 +86,16 @@
             <w:r>
               <w:rPr>
                 <w:rFonts w:ascii="Proximus" w:hAnsi="Proximus"/>
-                <w:color w:val="FFFFFF" w:themeColor="background1"/>
                 <w:szCs w:val="20"/>
-                <w:lang w:eastAsia="en-GB"/>
               </w:rPr>
               <w:t>Onze referentie:</w:t>
             </w:r>
             <w:r>
               <w:rPr>
                 <w:rFonts w:ascii="Proximus" w:hAnsi="Proximus"/>
-                <w:color w:val="FFFFFF" w:themeColor="background1"/>
                 <w:szCs w:val="20"/>
-                <w:lang w:eastAsia="en-GB"/>
               </w:rPr>
-              <w:t xml:space="preserve">          </w:t>
+              <w:t xml:space="preserve">         </w:t>
             </w:r>
             <w:bookmarkStart w:id="0" w:name="_GoBack"/>
             <w:bookmarkEnd w:id="0"/>
@@ -117,29 +104,8 @@
                 <w:rFonts w:ascii="Proximus" w:hAnsi="Proximus"/>
                 <w:color w:val="008CB2" w:themeColor="background2" w:themeShade="BF"/>
                 <w:szCs w:val="20"/>
-                <w:lang w:eastAsia="en-GB"/>
               </w:rPr>
-              <w:t>&lt;</w:t>
-            </w:r>
-            <w:proofErr w:type="spellStart"/>
-            <w:r>
-              <w:rPr>
-                <w:rFonts w:ascii="Proximus" w:hAnsi="Proximus"/>
-                <w:color w:val="008CB2" w:themeColor="background2" w:themeShade="BF"/>
-                <w:szCs w:val="20"/>
-                <w:lang w:eastAsia="en-GB"/>
-              </w:rPr>
-              <w:t>Lamkey</w:t>
-            </w:r>
-            <w:proofErr w:type="spellEnd"/>
-            <w:r>
-              <w:rPr>
-                <w:rFonts w:ascii="Proximus" w:hAnsi="Proximus"/>
-                <w:color w:val="008CB2" w:themeColor="background2" w:themeShade="BF"/>
-                <w:szCs w:val="20"/>
-                <w:lang w:eastAsia="en-GB"/>
-              </w:rPr>
-              <w:t>&gt;</w:t>
+              <w:t>&lt;test&gt;</w:t>
             </w:r>
           </w:p>
           <w:p>
@@ -157,9 +123,7 @@
             <w:r>
               <w:rPr>
                 <w:rFonts w:ascii="Proximus" w:hAnsi="Proximus"/>
-                <w:color w:val="FFFFFF" w:themeColor="background1"/>
                 <w:szCs w:val="20"/>
-                <w:lang w:eastAsia="en-GB"/>
               </w:rPr>
               <w:t>Voor contact:</w:t>
             </w:r>
@@ -181,7 +145,6 @@
                 <w:rFonts w:ascii="Proximus" w:hAnsi="Proximus"/>
                 <w:color w:val="008CB2" w:themeColor="background2" w:themeShade="BF"/>
                 <w:szCs w:val="20"/>
-                <w:lang w:eastAsia="en-GB"/>
               </w:rPr>
               <w:t>&lt;Contacttelefoonnummer&gt;</w:t>
             </w:r>
@@ -203,7 +166,6 @@
                 <w:rFonts w:ascii="Proximus" w:hAnsi="Proximus"/>
                 <w:color w:val="008CB2" w:themeColor="background2" w:themeShade="BF"/>
                 <w:szCs w:val="20"/>
-                <w:lang w:eastAsia="en-GB"/>
               </w:rPr>
               <w:t>&lt;Contactemail&gt;</w:t>
             </w:r>
@@ -260,7 +222,7 @@
                 <w:rFonts w:ascii="Proximus" w:hAnsi="Proximus"/>
                 <w:color w:val="008CB2" w:themeColor="background2" w:themeShade="BF"/>
                 <w:szCs w:val="20"/>
-                <w:lang w:val="en-GB" w:eastAsia="en-GB"/>
+                <w:lang w:val="en-GB"/>
               </w:rPr>
               <w:t>&lt;Street&gt;</w:t>
             </w:r>
@@ -279,7 +241,7 @@
                 <w:rFonts w:ascii="Proximus" w:hAnsi="Proximus"/>
                 <w:color w:val="008CB2" w:themeColor="background2" w:themeShade="BF"/>
                 <w:szCs w:val="20"/>
-                <w:lang w:val="en-GB" w:eastAsia="en-GB"/>
+                <w:lang w:val="en-GB"/>
               </w:rPr>
               <w:t>&lt;nr&gt;</w:t>
             </w:r>
@@ -299,29 +261,18 @@
                 <w:rFonts w:ascii="Proximus" w:hAnsi="Proximus"/>
                 <w:color w:val="008CB2" w:themeColor="background2" w:themeShade="BF"/>
                 <w:szCs w:val="20"/>
-                <w:lang w:val="en-GB" w:eastAsia="en-GB"/>
+                <w:lang w:val="en-GB"/>
               </w:rPr>
-              <w:t>&lt;Postcode&gt; &lt;</w:t>
+              <w:t xml:space="preserve">&lt;Postcode&gt; </w:t>
             </w:r>
-            <w:proofErr w:type="spellStart"/>
             <w:r>
               <w:rPr>
                 <w:rFonts w:ascii="Proximus" w:hAnsi="Proximus"/>
                 <w:color w:val="008CB2" w:themeColor="background2" w:themeShade="BF"/>
                 <w:szCs w:val="20"/>
-                <w:lang w:val="en-GB" w:eastAsia="en-GB"/>
+                <w:lang w:val="en-GB"/>
               </w:rPr>
-              <w:t>Plaats</w:t>
-            </w:r>
-            <w:proofErr w:type="spellEnd"/>
-            <w:r>
-              <w:rPr>
-                <w:rFonts w:ascii="Proximus" w:hAnsi="Proximus"/>
-                <w:color w:val="008CB2" w:themeColor="background2" w:themeShade="BF"/>
-                <w:szCs w:val="20"/>
-                <w:lang w:val="en-GB" w:eastAsia="en-GB"/>
-              </w:rPr>
-              <w:t>&gt;</w:t>
+              <w:t>&lt;Plaats&gt;</w:t>
             </w:r>
           </w:p>
         </w:tc>
@@ -353,6 +304,8 @@
       <w:pPr>
         <w:spacing w:after="0"/>
         <w:rPr>
+          <w:b/>
+          <w:bCs/>
           <w:color w:val="008CB2" w:themeColor="background2" w:themeShade="BF"/>
           <w:szCs w:val="20"/>
         </w:rPr>
@@ -365,15 +318,7 @@
           <w:szCs w:val="20"/>
           <w:lang w:eastAsia="en-GB"/>
         </w:rPr>
-        <w:t xml:space="preserve">&lt;Street&gt; </w:t>
-      </w:r>
-      <w:r>
-        <w:rPr>
-          <w:b/>
-          <w:color w:val="008CB2" w:themeColor="background2" w:themeShade="BF"/>
-          <w:szCs w:val="20"/>
-        </w:rPr>
-        <w:t xml:space="preserve"> </w:t>
+        <w:t>&lt;Street&gt;</w:t>
       </w:r>
       <w:r>
         <w:rPr>
@@ -383,29 +328,17 @@
           <w:szCs w:val="20"/>
           <w:lang w:eastAsia="en-GB"/>
         </w:rPr>
-        <w:t>&lt;</w:t>
+        <w:t xml:space="preserve"> </w:t>
       </w:r>
-      <w:proofErr w:type="spellStart"/>
       <w:r>
         <w:rPr>
           <w:rFonts w:ascii="Proximus" w:hAnsi="Proximus"/>
           <w:b/>
+          <w:bCs/>
           <w:color w:val="008CB2" w:themeColor="background2" w:themeShade="BF"/>
           <w:szCs w:val="20"/>
-          <w:lang w:eastAsia="en-GB"/>
         </w:rPr>
-        <w:t>nr</w:t>
-      </w:r>
-      <w:proofErr w:type="spellEnd"/>
-      <w:r>
-        <w:rPr>
-          <w:rFonts w:ascii="Proximus" w:hAnsi="Proximus"/>
-          <w:b/>
-          <w:color w:val="008CB2" w:themeColor="background2" w:themeShade="BF"/>
-          <w:szCs w:val="20"/>
-          <w:lang w:eastAsia="en-GB"/>
-        </w:rPr>
-        <w:t>&gt;</w:t>
+        <w:t>&lt;nr&gt;</w:t>
       </w:r>
     </w:p>
     <w:p>
@@ -455,15 +388,7 @@
         <w:spacing w:after="0"/>
       </w:pPr>
       <w:r>
-        <w:t xml:space="preserve">Zoals je wellicht weet, start </w:t>
-      </w:r>
-      <w:proofErr w:type="spellStart"/>
-      <w:r>
-        <w:t>Proximus</w:t>
-      </w:r>
-      <w:proofErr w:type="spellEnd"/>
-      <w:r>
-        <w:t xml:space="preserve"> met de aanleg van een hypermodern glasvezelnetwerk tot in de woning. </w:t>
+        <w:t xml:space="preserve">Zoals je wellicht weet, start Proximus met de aanleg van een hypermodern glasvezelnetwerk tot in de woning. </w:t>
       </w:r>
     </w:p>
     <w:p>
@@ -476,10 +401,7 @@
         <w:spacing w:after="0"/>
       </w:pPr>
       <w:r>
-        <w:t>Zoals nu al het geval is voor andere nutsleidingen, wordt dit nieuwe netwerk volgens wettelijke bepaling* deels aangelegd op de gevels van de woni</w:t>
-      </w:r>
-      <w:r>
-        <w:t xml:space="preserve">ngen. </w:t>
+        <w:t xml:space="preserve">Zoals nu al het geval is voor andere nutsleidingen, wordt dit nieuwe netwerk volgens wettelijke bepaling* deels aangelegd op de gevels van de woningen. </w:t>
       </w:r>
     </w:p>
     <w:p>
@@ -505,18 +427,7 @@
         <w:spacing w:after="0"/>
       </w:pPr>
       <w:r>
-        <w:t xml:space="preserve">De glasvezelkabel brengen we zo esthetisch mogelijk aan </w:t>
-      </w:r>
-      <w:r>
-        <w:t xml:space="preserve">in een voeg, onder de kroonlijst of onder de vensterbanken zodat hij nauwelijks opvalt. Wanneer er reeds kabels van andere nutsmaatschappijen aanwezig zijn, zal de </w:t>
-      </w:r>
-      <w:proofErr w:type="spellStart"/>
-      <w:r>
-        <w:t>Proximus</w:t>
-      </w:r>
-      <w:proofErr w:type="spellEnd"/>
-      <w:r>
-        <w:t>-kabel erlangs worden gelegd.</w:t>
+        <w:t>De glasvezelkabel brengen we zo esthetisch mogelijk aan in een voeg, onder de kroonlijst of onder de vensterbanken zodat hij nauwelijks opvalt. Wanneer er reeds kabels van andere nutsmaatschappijen aanwezig zijn, zal de Proximus-kabel erlangs worden gelegd.</w:t>
       </w:r>
     </w:p>
     <w:p>
@@ -529,10 +440,7 @@
         <w:spacing w:after="0"/>
       </w:pPr>
       <w:r>
-        <w:t>Deze werken gebeuren volledig in samenspraak met de s</w:t>
-      </w:r>
-      <w:r>
-        <w:t>tad.</w:t>
+        <w:t>Deze werken gebeuren volledig in samenspraak met de stad.</w:t>
       </w:r>
     </w:p>
     <w:p>
@@ -545,15 +453,7 @@
         <w:spacing w:after="0"/>
       </w:pPr>
       <w:r>
-        <w:t xml:space="preserve">Je hoeft niet aanwezig te zijn op het ogenblik van de installatie, en er is geen enkele verplichting om nadien diensten af te nemen van </w:t>
-      </w:r>
-      <w:proofErr w:type="spellStart"/>
-      <w:r>
-        <w:t>Proximus</w:t>
-      </w:r>
-      <w:proofErr w:type="spellEnd"/>
-      <w:r>
-        <w:t xml:space="preserve"> of van andere operatoren die gebruik maken van ons netwerk. </w:t>
+        <w:t xml:space="preserve">Je hoeft niet aanwezig te zijn op het ogenblik van de installatie, en er is geen enkele verplichting om nadien diensten af te nemen van Proximus of van andere operatoren die gebruik maken van ons netwerk. </w:t>
       </w:r>
     </w:p>
     <w:p>
@@ -580,10 +480,7 @@
         <w:spacing w:after="0" w:line="240" w:lineRule="auto"/>
       </w:pPr>
       <w:r>
-        <w:t>Neem een kijkj</w:t>
-      </w:r>
-      <w:r>
-        <w:t xml:space="preserve">e op onze website </w:t>
+        <w:t xml:space="preserve">Neem een kijkje op onze website </w:t>
       </w:r>
       <w:r>
         <w:rPr>
@@ -618,10 +515,7 @@
         <w:spacing w:after="0"/>
       </w:pPr>
       <w:r>
-        <w:t>Ben je de eigenaar niet van</w:t>
-      </w:r>
-      <w:r>
-        <w:t xml:space="preserve"> deze woning? Kan je dit schrijven dan bezorgen aan de eigenaar of ons informeren wie de eigenaar is?</w:t>
+        <w:t>Ben je de eigenaar niet van deze woning? Kan je dit schrijven dan bezorgen aan de eigenaar of ons informeren wie de eigenaar is?</w:t>
       </w:r>
     </w:p>
     <w:p>
@@ -667,36 +561,8 @@
           <w:color w:val="008CB2" w:themeColor="background2" w:themeShade="BF"/>
           <w:szCs w:val="20"/>
         </w:rPr>
-        <w:t xml:space="preserve"> | </w:t>
+        <w:t xml:space="preserve"> | Citymanager Proximus</w:t>
       </w:r>
-      <w:proofErr w:type="spellStart"/>
-      <w:r>
-        <w:rPr>
-          <w:b/>
-          <w:color w:val="008CB2" w:themeColor="background2" w:themeShade="BF"/>
-          <w:szCs w:val="20"/>
-        </w:rPr>
-        <w:t>Citymanager</w:t>
-      </w:r>
-      <w:proofErr w:type="spellEnd"/>
-      <w:r>
-        <w:rPr>
-          <w:b/>
-          <w:color w:val="008CB2" w:themeColor="background2" w:themeShade="BF"/>
-          <w:szCs w:val="20"/>
-        </w:rPr>
-        <w:t xml:space="preserve"> </w:t>
-      </w:r>
-      <w:proofErr w:type="spellStart"/>
-      <w:r>
-        <w:rPr>
-          <w:b/>
-          <w:color w:val="008CB2" w:themeColor="background2" w:themeShade="BF"/>
-          <w:szCs w:val="20"/>
-        </w:rPr>
-        <w:t>Proximus</w:t>
-      </w:r>
-      <w:proofErr w:type="spellEnd"/>
     </w:p>
     <w:p>
       <w:pPr>
@@ -712,14 +578,7 @@
           <w:sz w:val="10"/>
           <w:szCs w:val="10"/>
         </w:rPr>
-        <w:t xml:space="preserve">*Telecomwet van 21 MAART 1991. betreffende de hervorming van sommige economische </w:t>
-      </w:r>
-      <w:r>
-        <w:rPr>
-          <w:sz w:val="10"/>
-          <w:szCs w:val="10"/>
-        </w:rPr>
-        <w:t>overheidsbedrijven. HOOFDSTUK IX. - Kabels, bovengrondse lijnen en bijbehorende uitrustingen. Art. 99. § 1</w:t>
+        <w:t>*Telecomwet van 21 MAART 1991. betreffende de hervorming van sommige economische overheidsbedrijven. HOOFDSTUK IX. - Kabels, bovengrondse lijnen en bijbehorende uitrustingen. Art. 99. § 1</w:t>
       </w:r>
     </w:p>
     <w:sectPr>
@@ -775,7 +634,6 @@
         <w:szCs w:val="12"/>
       </w:rPr>
     </w:pPr>
-    <w:proofErr w:type="spellStart"/>
     <w:r>
       <w:rPr>
         <w:rFonts w:asciiTheme="majorHAnsi" w:hAnsiTheme="majorHAnsi"/>
@@ -784,18 +642,7 @@
         <w:sz w:val="12"/>
         <w:szCs w:val="12"/>
       </w:rPr>
-      <w:t>Proximus</w:t>
-    </w:r>
-    <w:proofErr w:type="spellEnd"/>
-    <w:r>
-      <w:rPr>
-        <w:rFonts w:asciiTheme="majorHAnsi" w:hAnsiTheme="majorHAnsi"/>
-        <w:b/>
-        <w:color w:val="000000" w:themeColor="text1"/>
-        <w:sz w:val="12"/>
-        <w:szCs w:val="12"/>
-      </w:rPr>
-      <w:t xml:space="preserve"> </w:t>
+      <w:t xml:space="preserve">Proximus </w:t>
     </w:r>
     <w:r>
       <w:rPr>
@@ -1213,6 +1060,7 @@
     <w:lsdException w:name="HTML Sample" w:locked="1" w:semiHidden="1" w:unhideWhenUsed="1"/>
     <w:lsdException w:name="HTML Typewriter" w:locked="1" w:semiHidden="1" w:unhideWhenUsed="1"/>
     <w:lsdException w:name="HTML Variable" w:semiHidden="1" w:unhideWhenUsed="1"/>
+    <w:lsdException w:name="Normal Table" w:semiHidden="1" w:unhideWhenUsed="1"/>
     <w:lsdException w:name="annotation subject" w:semiHidden="1" w:unhideWhenUsed="1"/>
     <w:lsdException w:name="No List" w:semiHidden="1" w:uiPriority="99" w:unhideWhenUsed="1"/>
     <w:lsdException w:name="Outline List 1" w:locked="1" w:semiHidden="1" w:unhideWhenUsed="1"/>
@@ -1259,7 +1107,9 @@
     <w:lsdException w:name="Table Subtle 2" w:semiHidden="1" w:unhideWhenUsed="1"/>
     <w:lsdException w:name="Table Web 1" w:semiHidden="1" w:unhideWhenUsed="1"/>
     <w:lsdException w:name="Table Web 2" w:semiHidden="1" w:unhideWhenUsed="1"/>
+    <w:lsdException w:name="Table Web 3" w:semiHidden="1" w:unhideWhenUsed="1"/>
     <w:lsdException w:name="Balloon Text" w:semiHidden="1" w:unhideWhenUsed="1"/>
+    <w:lsdException w:name="Table Theme" w:semiHidden="1" w:unhideWhenUsed="1"/>
     <w:lsdException w:name="Placeholder Text" w:semiHidden="1"/>
     <w:lsdException w:name="No Spacing" w:locked="1"/>
     <w:lsdException w:name="Light Shading" w:locked="1"/>
@@ -1363,6 +1213,7 @@
     <w:lsdException w:name="Dark List Accent 6" w:locked="1"/>
     <w:lsdException w:name="Colorful Shading Accent 6" w:locked="1"/>
     <w:lsdException w:name="Colorful List Accent 6" w:locked="1"/>
+    <w:lsdException w:name="Colorful Grid Accent 6"/>
     <w:lsdException w:name="Intense Emphasis" w:locked="1" w:semiHidden="1"/>
     <w:lsdException w:name="Subtle Reference" w:locked="1" w:semiHidden="1"/>
     <w:lsdException w:name="Intense Reference" w:uiPriority="32" w:qFormat="1"/>
@@ -7764,15 +7615,6 @@
 </file>
 
 <file path=customXml/item2.xml><?xml version="1.0" encoding="utf-8"?>
-<?mso-contentType ?>
-<FormTemplates xmlns="http://schemas.microsoft.com/sharepoint/v3/contenttype/forms">
-  <Display>DocumentLibraryForm</Display>
-  <Edit>DocumentLibraryForm</Edit>
-  <New>DocumentLibraryForm</New>
-</FormTemplates>
-</file>
-
-<file path=customXml/item3.xml><?xml version="1.0" encoding="utf-8"?>
 <ct:contentTypeSchema xmlns:ct="http://schemas.microsoft.com/office/2006/metadata/contentType" xmlns:ma="http://schemas.microsoft.com/office/2006/metadata/properties/metaAttributes" ct:_="" ma:_="" ma:contentTypeName="Document" ma:contentTypeID="0x010100B7D337DE9EBBB24286284326155ED53D" ma:contentTypeVersion="4" ma:contentTypeDescription="Create a new document." ma:contentTypeScope="" ma:versionID="ca50c0a1478ca3169209f46290260f65">
   <xsd:schema xmlns:xsd="http://www.w3.org/2001/XMLSchema" xmlns:xs="http://www.w3.org/2001/XMLSchema" xmlns:p="http://schemas.microsoft.com/office/2006/metadata/properties" xmlns:ns2="d442eff0-d326-4cf9-9578-f07f365219c6" xmlns:ns3="97fa0d44-b7f6-4782-9d2e-f40ff8970e22" targetNamespace="http://schemas.microsoft.com/office/2006/metadata/properties" ma:root="true" ma:fieldsID="62918119a378d08aa85f3251874529ad" ns2:_="" ns3:_="">
     <xsd:import namespace="d442eff0-d326-4cf9-9578-f07f365219c6"/>
@@ -7937,6 +7779,15 @@
 </ct:contentTypeSchema>
 </file>
 
+<file path=customXml/item3.xml><?xml version="1.0" encoding="utf-8"?>
+<?mso-contentType ?>
+<FormTemplates xmlns="http://schemas.microsoft.com/sharepoint/v3/contenttype/forms">
+  <Display>DocumentLibraryForm</Display>
+  <Edit>DocumentLibraryForm</Edit>
+  <New>DocumentLibraryForm</New>
+</FormTemplates>
+</file>
+
 <file path=customXml/item4.xml><?xml version="1.0" encoding="utf-8"?>
 <b:Sources xmlns:b="http://schemas.openxmlformats.org/officeDocument/2006/bibliography" xmlns="http://schemas.openxmlformats.org/officeDocument/2006/bibliography" SelectedStyle="/APA.XSL" StyleName="APA"/>
 </file>
@@ -7951,14 +7802,6 @@
 </file>
 
 <file path=customXml/itemProps2.xml><?xml version="1.0" encoding="utf-8"?>
-<ds:datastoreItem xmlns:ds="http://schemas.openxmlformats.org/officeDocument/2006/customXml" ds:itemID="{76325093-36E1-4B73-BB04-8024DA446921}">
-  <ds:schemaRefs>
-    <ds:schemaRef ds:uri="http://schemas.microsoft.com/sharepoint/v3/contenttype/forms"/>
-  </ds:schemaRefs>
-</ds:datastoreItem>
-</file>
-
-<file path=customXml/itemProps3.xml><?xml version="1.0" encoding="utf-8"?>
 <ds:datastoreItem xmlns:ds="http://schemas.openxmlformats.org/officeDocument/2006/customXml" ds:itemID="{0435329A-8A9C-44BC-842A-F94B5AA3C5F9}">
   <ds:schemaRefs>
     <ds:schemaRef ds:uri="http://schemas.microsoft.com/office/2006/metadata/contentType"/>
@@ -7977,8 +7820,16 @@
 </ds:datastoreItem>
 </file>
 
+<file path=customXml/itemProps3.xml><?xml version="1.0" encoding="utf-8"?>
+<ds:datastoreItem xmlns:ds="http://schemas.openxmlformats.org/officeDocument/2006/customXml" ds:itemID="{76325093-36E1-4B73-BB04-8024DA446921}">
+  <ds:schemaRefs>
+    <ds:schemaRef ds:uri="http://schemas.microsoft.com/sharepoint/v3/contenttype/forms"/>
+  </ds:schemaRefs>
+</ds:datastoreItem>
+</file>
+
 <file path=customXml/itemProps4.xml><?xml version="1.0" encoding="utf-8"?>
-<ds:datastoreItem xmlns:ds="http://schemas.openxmlformats.org/officeDocument/2006/customXml" ds:itemID="{8DC56936-B4DB-425E-890B-72DC647E8DB1}">
+<ds:datastoreItem xmlns:ds="http://schemas.openxmlformats.org/officeDocument/2006/customXml" ds:itemID="{3C25B098-9D13-4172-9355-430C179DF944}">
   <ds:schemaRefs>
     <ds:schemaRef ds:uri="http://schemas.openxmlformats.org/officeDocument/2006/bibliography"/>
   </ds:schemaRefs>

</xml_diff>